<commit_message>
Added CheckBox class and methods
</commit_message>
<xml_diff>
--- a/WordBookmarksAndCheckboxs/Doc1.docx
+++ b/WordBookmarksAndCheckboxs/Doc1.docx
@@ -39,19 +39,22 @@
             </w:pPr>
             <w:sdt>
               <w:sdtPr>
+                <w:alias w:val="CheckInYes"/>
+                <w:tag w:val="CheckInYes"/>
                 <w:id w:val="-317880071"/>
                 <w14:checkbox>
-                  <w14:checked w14:val="1"/>
+                  <w14:checked w14:val="0"/>
                   <w14:checkedState w14:val="2612" w14:font="MS Gothic"/>
                   <w14:uncheckedState w14:val="2610" w14:font="MS Gothic"/>
                 </w14:checkbox>
               </w:sdtPr>
+              <w:sdtEndPr/>
               <w:sdtContent>
                 <w:r>
                   <w:rPr>
                     <w:rFonts w:ascii="MS Gothic" w:eastAsia="MS Gothic" w:hAnsi="MS Gothic" w:hint="eastAsia"/>
                   </w:rPr>
-                  <w:t>☒</w:t>
+                  <w:t>☐</w:t>
                 </w:r>
               </w:sdtContent>
             </w:sdt>
@@ -78,19 +81,22 @@
             </w:pPr>
             <w:sdt>
               <w:sdtPr>
+                <w:alias w:val="CheckInNo"/>
+                <w:tag w:val="CheckInNo"/>
                 <w:id w:val="2054112410"/>
                 <w14:checkbox>
-                  <w14:checked w14:val="0"/>
+                  <w14:checked w14:val="1"/>
                   <w14:checkedState w14:val="2612" w14:font="MS Gothic"/>
                   <w14:uncheckedState w14:val="2610" w14:font="MS Gothic"/>
                 </w14:checkbox>
               </w:sdtPr>
+              <w:sdtEndPr/>
               <w:sdtContent>
                 <w:r>
                   <w:rPr>
                     <w:rFonts w:ascii="MS Gothic" w:eastAsia="MS Gothic" w:hAnsi="MS Gothic" w:hint="eastAsia"/>
                   </w:rPr>
-                  <w:t>☐</w:t>
+                  <w:t>☒</w:t>
                 </w:r>
               </w:sdtContent>
             </w:sdt>
@@ -133,6 +139,7 @@
                   <w14:uncheckedState w14:val="2610" w14:font="MS Gothic"/>
                 </w14:checkbox>
               </w:sdtPr>
+              <w:sdtEndPr/>
               <w:sdtContent>
                 <w:r>
                   <w:rPr>
@@ -167,6 +174,7 @@
                   <w14:uncheckedState w14:val="2610" w14:font="MS Gothic"/>
                 </w14:checkbox>
               </w:sdtPr>
+              <w:sdtEndPr/>
               <w:sdtContent>
                 <w:r>
                   <w:rPr>
@@ -215,6 +223,7 @@
                   <w14:uncheckedState w14:val="2610" w14:font="MS Gothic"/>
                 </w14:checkbox>
               </w:sdtPr>
+              <w:sdtEndPr/>
               <w:sdtContent>
                 <w:r>
                   <w:rPr>
@@ -249,6 +258,7 @@
                   <w14:uncheckedState w14:val="2610" w14:font="MS Gothic"/>
                 </w14:checkbox>
               </w:sdtPr>
+              <w:sdtEndPr/>
               <w:sdtContent>
                 <w:r>
                   <w:rPr>
@@ -310,6 +320,7 @@
                   <w14:uncheckedState w14:val="2610" w14:font="MS Gothic"/>
                 </w14:checkbox>
               </w:sdtPr>
+              <w:sdtEndPr/>
               <w:sdtContent>
                 <w:r>
                   <w:rPr>
@@ -348,6 +359,7 @@
                   <w14:uncheckedState w14:val="2610" w14:font="MS Gothic"/>
                 </w14:checkbox>
               </w:sdtPr>
+              <w:sdtEndPr/>
               <w:sdtContent>
                 <w:r>
                   <w:rPr>

</xml_diff>